<commit_message>
added paragraph2 of agile dev section
</commit_message>
<xml_diff>
--- a/agileDev/agileDevParagraphs.docx
+++ b/agileDev/agileDevParagraphs.docx
@@ -85,6 +85,83 @@
       <w:proofErr w:type="gramEnd"/>
       <w:r>
         <w:t xml:space="preserve"> and some contain subtasks that need completing as well.</w:t>
+      </w:r>
+    </w:p>
+    <w:p>
+      <w:pPr>
+        <w:pStyle w:val="ListParagraph"/>
+      </w:pPr>
+    </w:p>
+    <w:p>
+      <w:pPr>
+        <w:pStyle w:val="ListParagraph"/>
+        <w:numPr>
+          <w:ilvl w:val="0"/>
+          <w:numId w:val="1"/>
+        </w:numPr>
+      </w:pPr>
+      <w:r>
+        <w:t>The team conducted scrum meetings every</w:t>
+      </w:r>
+      <w:r>
+        <w:t xml:space="preserve"> Friday, meeting for thirty minutes from 2-2:30. During these </w:t>
+      </w:r>
+      <w:proofErr w:type="gramStart"/>
+      <w:r>
+        <w:t>thirty minute</w:t>
+      </w:r>
+      <w:proofErr w:type="gramEnd"/>
+      <w:r>
+        <w:t xml:space="preserve"> meetings, instead of working on the project, we would bring up any concerns with the sprints, such as trouble with </w:t>
+      </w:r>
+      <w:proofErr w:type="spellStart"/>
+      <w:r>
+        <w:t>github</w:t>
+      </w:r>
+      <w:proofErr w:type="spellEnd"/>
+      <w:r>
+        <w:t xml:space="preserve"> or </w:t>
+      </w:r>
+      <w:proofErr w:type="spellStart"/>
+      <w:r>
+        <w:t>jira</w:t>
+      </w:r>
+      <w:proofErr w:type="spellEnd"/>
+      <w:r>
+        <w:t xml:space="preserve">, or any difficulties with the workload. </w:t>
+      </w:r>
+      <w:r>
+        <w:t>If there were any issues with project implementation, or a need for increased understanding on certain ideas necessary to their part of the sprint</w:t>
+      </w:r>
+      <w:r>
+        <w:t>, we discussed it at the scrum meetings</w:t>
+      </w:r>
+      <w:r>
+        <w:t xml:space="preserve">. It was in such meetings that we finalized due dates and planned the progress of the project. Additionally, we </w:t>
+      </w:r>
+      <w:r>
+        <w:t>used about</w:t>
+      </w:r>
+      <w:r>
+        <w:t xml:space="preserve"> </w:t>
+      </w:r>
+      <w:r>
+        <w:t>five minutes to provide</w:t>
+      </w:r>
+      <w:r>
+        <w:t xml:space="preserve"> each other</w:t>
+      </w:r>
+      <w:r>
+        <w:t xml:space="preserve"> with</w:t>
+      </w:r>
+      <w:r>
+        <w:t xml:space="preserve"> feedback on our work and communication with</w:t>
+      </w:r>
+      <w:r>
+        <w:t>in the group, and used this feedback to effectively improve our respective interpersonal skills</w:t>
+      </w:r>
+      <w:r>
+        <w:t>.</w:t>
       </w:r>
     </w:p>
     <w:sectPr>

</xml_diff>